<commit_message>
modified in install file
</commit_message>
<xml_diff>
--- a/Docker install.docx
+++ b/Docker install.docx
@@ -886,6 +886,37 @@
     </w:p>
     <w:p>
       <w:pPr>
+        <w:numPr>
+          <w:ilvl w:val="0"/>
+          <w:numId w:val="2"/>
+        </w:numPr>
+        <w:spacing w:line="240" w:lineRule="auto"/>
+        <w:textAlignment w:val="baseline"/>
+        <w:rPr>
+          <w:rFonts w:eastAsia="Times New Roman"/>
+          <w:color w:val="000000"/>
+          <w:lang w:val="en-IN"/>
+        </w:rPr>
+      </w:pPr>
+      <w:r>
+        <w:rPr>
+          <w:rFonts w:eastAsia="Times New Roman"/>
+          <w:color w:val="000000"/>
+          <w:lang w:val="en-IN"/>
+        </w:rPr>
+        <w:t xml:space="preserve">$ </w:t>
+      </w:r>
+      <w:r>
+        <w:rPr>
+          <w:rFonts w:eastAsia="Times New Roman"/>
+          <w:color w:val="0000FF"/>
+          <w:lang w:val="en-IN"/>
+        </w:rPr>
+        <w:t>base=https://github.com/docker/machine/releases/download/v0.16.0 &amp;&amp;</w:t>
+      </w:r>
+    </w:p>
+    <w:p>
+      <w:pPr>
         <w:spacing w:line="240" w:lineRule="auto"/>
         <w:rPr>
           <w:rFonts w:ascii="Times New Roman" w:eastAsia="Times New Roman" w:hAnsi="Times New Roman" w:cs="Times New Roman"/>
@@ -897,156 +928,175 @@
       <w:r>
         <w:rPr>
           <w:rFonts w:eastAsia="Times New Roman"/>
+          <w:color w:val="0000FF"/>
+          <w:lang w:val="en-IN"/>
+        </w:rPr>
+        <w:t xml:space="preserve">  curl -L $base/docker-machine-$(</w:t>
+      </w:r>
+      <w:proofErr w:type="spellStart"/>
+      <w:r>
+        <w:rPr>
+          <w:rFonts w:eastAsia="Times New Roman"/>
+          <w:color w:val="0000FF"/>
+          <w:lang w:val="en-IN"/>
+        </w:rPr>
+        <w:t>uname</w:t>
+      </w:r>
+      <w:proofErr w:type="spellEnd"/>
+      <w:r>
+        <w:rPr>
+          <w:rFonts w:eastAsia="Times New Roman"/>
+          <w:color w:val="0000FF"/>
+          <w:lang w:val="en-IN"/>
+        </w:rPr>
+        <w:t xml:space="preserve"> -s)-$(</w:t>
+      </w:r>
+      <w:proofErr w:type="spellStart"/>
+      <w:r>
+        <w:rPr>
+          <w:rFonts w:eastAsia="Times New Roman"/>
+          <w:color w:val="0000FF"/>
+          <w:lang w:val="en-IN"/>
+        </w:rPr>
+        <w:t>uname</w:t>
+      </w:r>
+      <w:proofErr w:type="spellEnd"/>
+      <w:r>
+        <w:rPr>
+          <w:rFonts w:eastAsia="Times New Roman"/>
+          <w:color w:val="0000FF"/>
+          <w:lang w:val="en-IN"/>
+        </w:rPr>
+        <w:t xml:space="preserve"> -m) &gt;/</w:t>
+      </w:r>
+      <w:proofErr w:type="spellStart"/>
+      <w:r>
+        <w:rPr>
+          <w:rFonts w:eastAsia="Times New Roman"/>
+          <w:color w:val="0000FF"/>
+          <w:lang w:val="en-IN"/>
+        </w:rPr>
+        <w:t>tmp</w:t>
+      </w:r>
+      <w:proofErr w:type="spellEnd"/>
+      <w:r>
+        <w:rPr>
+          <w:rFonts w:eastAsia="Times New Roman"/>
+          <w:color w:val="0000FF"/>
+          <w:lang w:val="en-IN"/>
+        </w:rPr>
+        <w:t>/docker-machine &amp;&amp;</w:t>
+      </w:r>
+    </w:p>
+    <w:p>
+      <w:pPr>
+        <w:spacing w:line="240" w:lineRule="auto"/>
+        <w:rPr>
+          <w:rFonts w:ascii="Times New Roman" w:eastAsia="Times New Roman" w:hAnsi="Times New Roman" w:cs="Times New Roman"/>
+          <w:sz w:val="24"/>
+          <w:szCs w:val="24"/>
+          <w:lang w:val="en-IN"/>
+        </w:rPr>
+      </w:pPr>
+      <w:r>
+        <w:rPr>
+          <w:rFonts w:eastAsia="Times New Roman"/>
+          <w:color w:val="0000FF"/>
+          <w:lang w:val="en-IN"/>
+        </w:rPr>
+        <w:t xml:space="preserve">  </w:t>
+      </w:r>
+      <w:proofErr w:type="spellStart"/>
+      <w:r>
+        <w:rPr>
+          <w:rFonts w:eastAsia="Times New Roman"/>
+          <w:color w:val="0000FF"/>
+          <w:lang w:val="en-IN"/>
+        </w:rPr>
+        <w:t>sudo</w:t>
+      </w:r>
+      <w:proofErr w:type="spellEnd"/>
+      <w:r>
+        <w:rPr>
+          <w:rFonts w:eastAsia="Times New Roman"/>
+          <w:color w:val="0000FF"/>
+          <w:lang w:val="en-IN"/>
+        </w:rPr>
+        <w:t xml:space="preserve"> install /</w:t>
+      </w:r>
+      <w:proofErr w:type="spellStart"/>
+      <w:r>
+        <w:rPr>
+          <w:rFonts w:eastAsia="Times New Roman"/>
+          <w:color w:val="0000FF"/>
+          <w:lang w:val="en-IN"/>
+        </w:rPr>
+        <w:t>tmp</w:t>
+      </w:r>
+      <w:proofErr w:type="spellEnd"/>
+      <w:r>
+        <w:rPr>
+          <w:rFonts w:eastAsia="Times New Roman"/>
+          <w:color w:val="0000FF"/>
+          <w:lang w:val="en-IN"/>
+        </w:rPr>
+        <w:t>/docker-machine /</w:t>
+      </w:r>
+      <w:proofErr w:type="spellStart"/>
+      <w:r>
+        <w:rPr>
+          <w:rFonts w:eastAsia="Times New Roman"/>
+          <w:color w:val="0000FF"/>
+          <w:lang w:val="en-IN"/>
+        </w:rPr>
+        <w:t>usr</w:t>
+      </w:r>
+      <w:proofErr w:type="spellEnd"/>
+      <w:r>
+        <w:rPr>
+          <w:rFonts w:eastAsia="Times New Roman"/>
+          <w:color w:val="0000FF"/>
+          <w:lang w:val="en-IN"/>
+        </w:rPr>
+        <w:t>/local/bin/docker-machine</w:t>
+      </w:r>
+    </w:p>
+    <w:p>
+      <w:pPr>
+        <w:spacing w:line="240" w:lineRule="auto"/>
+        <w:rPr>
+          <w:rFonts w:ascii="Times New Roman" w:eastAsia="Times New Roman" w:hAnsi="Times New Roman" w:cs="Times New Roman"/>
+          <w:sz w:val="24"/>
+          <w:szCs w:val="24"/>
+          <w:lang w:val="en-IN"/>
+        </w:rPr>
+      </w:pPr>
+    </w:p>
+    <w:p>
+      <w:pPr>
+        <w:spacing w:line="240" w:lineRule="auto"/>
+        <w:rPr>
+          <w:rFonts w:ascii="Times New Roman" w:eastAsia="Times New Roman" w:hAnsi="Times New Roman" w:cs="Times New Roman"/>
+          <w:sz w:val="24"/>
+          <w:szCs w:val="24"/>
+          <w:lang w:val="en-IN"/>
+        </w:rPr>
+      </w:pPr>
+      <w:r>
+        <w:rPr>
+          <w:rFonts w:eastAsia="Times New Roman"/>
           <w:color w:val="000000"/>
           <w:lang w:val="en-IN"/>
         </w:rPr>
-        <w:t>1. base=https://github.com/docker/machine/releases/download/v0.14.0 &amp;&amp; curl -L $base/docker-machine-$(</w:t>
-      </w:r>
-      <w:proofErr w:type="spellStart"/>
-      <w:r>
-        <w:rPr>
-          <w:rFonts w:eastAsia="Times New Roman"/>
-          <w:color w:val="000000"/>
-          <w:lang w:val="en-IN"/>
-        </w:rPr>
-        <w:t>uname</w:t>
-      </w:r>
-      <w:proofErr w:type="spellEnd"/>
-      <w:r>
-        <w:rPr>
-          <w:rFonts w:eastAsia="Times New Roman"/>
-          <w:color w:val="000000"/>
-          <w:lang w:val="en-IN"/>
-        </w:rPr>
-        <w:t xml:space="preserve"> -s)-$(</w:t>
-      </w:r>
-      <w:proofErr w:type="spellStart"/>
-      <w:r>
-        <w:rPr>
-          <w:rFonts w:eastAsia="Times New Roman"/>
-          <w:color w:val="000000"/>
-          <w:lang w:val="en-IN"/>
-        </w:rPr>
-        <w:t>uname</w:t>
-      </w:r>
-      <w:proofErr w:type="spellEnd"/>
-      <w:r>
-        <w:rPr>
-          <w:rFonts w:eastAsia="Times New Roman"/>
-          <w:color w:val="000000"/>
-          <w:lang w:val="en-IN"/>
-        </w:rPr>
-        <w:t xml:space="preserve"> -m) &gt;/</w:t>
-      </w:r>
-      <w:proofErr w:type="spellStart"/>
-      <w:r>
-        <w:rPr>
-          <w:rFonts w:eastAsia="Times New Roman"/>
-          <w:color w:val="000000"/>
-          <w:lang w:val="en-IN"/>
-        </w:rPr>
-        <w:t>tmp</w:t>
-      </w:r>
-      <w:proofErr w:type="spellEnd"/>
-      <w:r>
-        <w:rPr>
-          <w:rFonts w:eastAsia="Times New Roman"/>
-          <w:color w:val="000000"/>
-          <w:lang w:val="en-IN"/>
-        </w:rPr>
-        <w:t>/docker-machine &amp;&amp;</w:t>
-      </w:r>
-    </w:p>
-    <w:p>
-      <w:pPr>
-        <w:spacing w:line="240" w:lineRule="auto"/>
-        <w:rPr>
-          <w:rFonts w:ascii="Times New Roman" w:eastAsia="Times New Roman" w:hAnsi="Times New Roman" w:cs="Times New Roman"/>
-          <w:sz w:val="24"/>
-          <w:szCs w:val="24"/>
-          <w:lang w:val="en-IN"/>
-        </w:rPr>
-      </w:pPr>
-      <w:r>
-        <w:rPr>
-          <w:rFonts w:eastAsia="Times New Roman"/>
-          <w:color w:val="000000"/>
-          <w:lang w:val="en-IN"/>
-        </w:rPr>
-        <w:t xml:space="preserve">2. </w:t>
-      </w:r>
-      <w:proofErr w:type="spellStart"/>
-      <w:r>
-        <w:rPr>
-          <w:rFonts w:eastAsia="Times New Roman"/>
-          <w:color w:val="000000"/>
-          <w:lang w:val="en-IN"/>
-        </w:rPr>
-        <w:t>sudo</w:t>
-      </w:r>
-      <w:proofErr w:type="spellEnd"/>
-      <w:r>
-        <w:rPr>
-          <w:rFonts w:eastAsia="Times New Roman"/>
-          <w:color w:val="000000"/>
-          <w:lang w:val="en-IN"/>
-        </w:rPr>
-        <w:t xml:space="preserve"> install /</w:t>
-      </w:r>
-      <w:proofErr w:type="spellStart"/>
-      <w:r>
-        <w:rPr>
-          <w:rFonts w:eastAsia="Times New Roman"/>
-          <w:color w:val="000000"/>
-          <w:lang w:val="en-IN"/>
-        </w:rPr>
-        <w:t>tmp</w:t>
-      </w:r>
-      <w:proofErr w:type="spellEnd"/>
-      <w:r>
-        <w:rPr>
-          <w:rFonts w:eastAsia="Times New Roman"/>
-          <w:color w:val="000000"/>
-          <w:lang w:val="en-IN"/>
-        </w:rPr>
-        <w:t>/docker-machine /</w:t>
-      </w:r>
-      <w:proofErr w:type="spellStart"/>
-      <w:r>
-        <w:rPr>
-          <w:rFonts w:eastAsia="Times New Roman"/>
-          <w:color w:val="000000"/>
-          <w:lang w:val="en-IN"/>
-        </w:rPr>
-        <w:t>usr</w:t>
-      </w:r>
-      <w:proofErr w:type="spellEnd"/>
-      <w:r>
-        <w:rPr>
-          <w:rFonts w:eastAsia="Times New Roman"/>
-          <w:color w:val="000000"/>
-          <w:lang w:val="en-IN"/>
-        </w:rPr>
-        <w:t>/local/bin/docker-machine</w:t>
-      </w:r>
-    </w:p>
-    <w:p>
-      <w:pPr>
-        <w:spacing w:line="240" w:lineRule="auto"/>
-        <w:rPr>
-          <w:rFonts w:ascii="Times New Roman" w:eastAsia="Times New Roman" w:hAnsi="Times New Roman" w:cs="Times New Roman"/>
-          <w:sz w:val="24"/>
-          <w:szCs w:val="24"/>
-          <w:lang w:val="en-IN"/>
-        </w:rPr>
-      </w:pPr>
-      <w:r>
-        <w:rPr>
-          <w:rFonts w:eastAsia="Times New Roman"/>
-          <w:color w:val="000000"/>
-          <w:lang w:val="en-IN"/>
-        </w:rPr>
-        <w:t>3. docker-machine version</w:t>
+        <w:t xml:space="preserve">2. $ </w:t>
+      </w:r>
+      <w:r>
+        <w:rPr>
+          <w:rFonts w:eastAsia="Times New Roman"/>
+          <w:color w:val="0000FF"/>
+          <w:lang w:val="en-IN"/>
+        </w:rPr>
+        <w:t>docker-machine version</w:t>
       </w:r>
     </w:p>
     <w:p>
@@ -1145,7 +1195,7 @@
           <w:color w:val="0000FF"/>
           <w:lang w:val="en-IN"/>
         </w:rPr>
-        <w:t xml:space="preserve"> curl -L https://github.com/docker/compose/releases/download/1.22.0/docker-compose-$(uname -s)-$(</w:t>
+        <w:t xml:space="preserve"> curl -L "https://github.com/docker/compose/releases/download/1.24.0/docker-compose-$(uname -s)-$(</w:t>
       </w:r>
       <w:proofErr w:type="spellStart"/>
       <w:r>
@@ -1163,7 +1213,7 @@
           <w:color w:val="0000FF"/>
           <w:lang w:val="en-IN"/>
         </w:rPr>
-        <w:t xml:space="preserve"> -m) -o /</w:t>
+        <w:t xml:space="preserve"> -m)" -o /</w:t>
       </w:r>
       <w:proofErr w:type="spellStart"/>
       <w:r>
@@ -1183,6 +1233,14 @@
         </w:rPr>
         <w:t>/local/bin/docker-compose</w:t>
       </w:r>
+      <w:r>
+        <w:rPr>
+          <w:rFonts w:eastAsia="Times New Roman"/>
+          <w:color w:val="000000"/>
+          <w:lang w:val="en-IN"/>
+        </w:rPr>
+        <w:t xml:space="preserve"> </w:t>
+      </w:r>
     </w:p>
     <w:p>
       <w:pPr>
@@ -1292,34 +1350,6 @@
           <w:sz w:val="24"/>
           <w:szCs w:val="24"/>
           <w:lang w:val="en-IN"/>
-        </w:rPr>
-      </w:pPr>
-    </w:p>
-    <w:p>
-      <w:pPr>
-        <w:spacing w:line="240" w:lineRule="auto"/>
-        <w:rPr>
-          <w:rFonts w:ascii="Times New Roman" w:eastAsia="Times New Roman" w:hAnsi="Times New Roman" w:cs="Times New Roman"/>
-          <w:sz w:val="24"/>
-          <w:szCs w:val="24"/>
-          <w:lang w:val="en-IN"/>
-        </w:rPr>
-      </w:pPr>
-      <w:r>
-        <w:rPr>
-          <w:rFonts w:eastAsia="Times New Roman"/>
-          <w:color w:val="000000"/>
-          <w:lang w:val="en-IN"/>
-        </w:rPr>
-        <w:t>Reference : https://docs.docker.com/compose/install/#install-compose</w:t>
-      </w:r>
-    </w:p>
-    <w:p>
-      <w:pPr>
-        <w:rPr>
-          <w:b/>
-          <w:sz w:val="24"/>
-          <w:szCs w:val="24"/>
         </w:rPr>
       </w:pPr>
       <w:bookmarkStart w:id="0" w:name="_GoBack"/>
@@ -1327,18 +1357,57 @@
     </w:p>
     <w:p>
       <w:pPr>
+        <w:spacing w:line="240" w:lineRule="auto"/>
+        <w:rPr>
+          <w:rFonts w:ascii="Times New Roman" w:eastAsia="Times New Roman" w:hAnsi="Times New Roman" w:cs="Times New Roman"/>
+          <w:sz w:val="24"/>
+          <w:szCs w:val="24"/>
+          <w:lang w:val="en-IN"/>
+        </w:rPr>
+      </w:pPr>
+    </w:p>
+    <w:p>
+      <w:pPr>
+        <w:spacing w:line="240" w:lineRule="auto"/>
+        <w:rPr>
+          <w:rFonts w:ascii="Times New Roman" w:eastAsia="Times New Roman" w:hAnsi="Times New Roman" w:cs="Times New Roman"/>
+          <w:sz w:val="24"/>
+          <w:szCs w:val="24"/>
+          <w:lang w:val="en-IN"/>
+        </w:rPr>
+      </w:pPr>
+      <w:r>
+        <w:rPr>
+          <w:rFonts w:eastAsia="Times New Roman"/>
+          <w:color w:val="000000"/>
+          <w:lang w:val="en-IN"/>
+        </w:rPr>
+        <w:t>Reference : https://docs.docker.com/compose/install/#install-compose</w:t>
+      </w:r>
+    </w:p>
+    <w:p>
+      <w:pPr>
         <w:rPr>
           <w:b/>
           <w:sz w:val="24"/>
           <w:szCs w:val="24"/>
         </w:rPr>
       </w:pPr>
-      <w:r>
+    </w:p>
+    <w:p>
+      <w:pPr>
         <w:rPr>
           <w:b/>
           <w:sz w:val="24"/>
           <w:szCs w:val="24"/>
         </w:rPr>
+      </w:pPr>
+      <w:r>
+        <w:rPr>
+          <w:b/>
+          <w:sz w:val="24"/>
+          <w:szCs w:val="24"/>
+        </w:rPr>
         <w:t>Install Docker Image from hub.docker.com</w:t>
       </w:r>
     </w:p>
@@ -1637,6 +1706,7 @@
     <w:p>
       <w:proofErr w:type="gramStart"/>
       <w:r>
+        <w:lastRenderedPageBreak/>
         <w:t>Ex:-</w:t>
       </w:r>
       <w:proofErr w:type="gramEnd"/>
@@ -1651,7 +1721,6 @@
     </w:p>
     <w:p>
       <w:r>
-        <w:lastRenderedPageBreak/>
         <w:t>$</w:t>
       </w:r>
       <w:r>
@@ -2138,6 +2207,119 @@
 <file path=word/numbering.xml><?xml version="1.0" encoding="utf-8"?>
 <w:numbering xmlns:wpc="http://schemas.microsoft.com/office/word/2010/wordprocessingCanvas" xmlns:cx="http://schemas.microsoft.com/office/drawing/2014/chartex" xmlns:cx1="http://schemas.microsoft.com/office/drawing/2015/9/8/chartex" xmlns:cx2="http://schemas.microsoft.com/office/drawing/2015/10/21/chartex" xmlns:cx3="http://schemas.microsoft.com/office/drawing/2016/5/9/chartex" xmlns:cx4="http://schemas.microsoft.com/office/drawing/2016/5/10/chartex" xmlns:cx5="http://schemas.microsoft.com/office/drawing/2016/5/11/chartex" xmlns:cx6="http://schemas.microsoft.com/office/drawing/2016/5/12/chartex" xmlns:cx7="http://schemas.microsoft.com/office/drawing/2016/5/13/chartex" xmlns:cx8="http://schemas.microsoft.com/office/drawing/2016/5/14/chartex" xmlns:mc="http://schemas.openxmlformats.org/markup-compatibility/2006" xmlns:aink="http://schemas.microsoft.com/office/drawing/2016/ink" xmlns:am3d="http://schemas.microsoft.com/office/drawing/2017/model3d" xmlns:o="urn:schemas-microsoft-com:office:office" xmlns:r="http://schemas.openxmlformats.org/officeDocument/2006/relationships" xmlns:m="http://schemas.openxmlformats.org/officeDocument/2006/math" xmlns:v="urn:schemas-microsoft-com:vml" xmlns:wp14="http://schemas.microsoft.com/office/word/2010/wordprocessingDrawing" xmlns:wp="http://schemas.openxmlformats.org/drawingml/2006/wordprocessingDrawing" xmlns:w10="urn:schemas-microsoft-com:office:word" xmlns:w="http://schemas.openxmlformats.org/wordprocessingml/2006/main" xmlns:w14="http://schemas.microsoft.com/office/word/2010/wordml" xmlns:w15="http://schemas.microsoft.com/office/word/2012/wordml" xmlns:w16cid="http://schemas.microsoft.com/office/word/2016/wordml/cid" xmlns:w16se="http://schemas.microsoft.com/office/word/2015/wordml/symex" xmlns:wpg="http://schemas.microsoft.com/office/word/2010/wordprocessingGroup" xmlns:wpi="http://schemas.microsoft.com/office/word/2010/wordprocessingInk" xmlns:wne="http://schemas.microsoft.com/office/word/2006/wordml" xmlns:wps="http://schemas.microsoft.com/office/word/2010/wordprocessingShape" mc:Ignorable="w14 w15 w16se w16cid wp14">
   <w:abstractNum w:abstractNumId="0" w15:restartNumberingAfterBreak="0">
+    <w:nsid w:val="17695C1E"/>
+    <w:multiLevelType w:val="multilevel"/>
+    <w:tmpl w:val="4B9E72E0"/>
+    <w:lvl w:ilvl="0">
+      <w:start w:val="1"/>
+      <w:numFmt w:val="decimal"/>
+      <w:lvlText w:val="%1."/>
+      <w:lvlJc w:val="left"/>
+      <w:pPr>
+        <w:tabs>
+          <w:tab w:val="num" w:pos="720"/>
+        </w:tabs>
+        <w:ind w:left="720" w:hanging="360"/>
+      </w:pPr>
+    </w:lvl>
+    <w:lvl w:ilvl="1" w:tentative="1">
+      <w:start w:val="1"/>
+      <w:numFmt w:val="decimal"/>
+      <w:lvlText w:val="%2."/>
+      <w:lvlJc w:val="left"/>
+      <w:pPr>
+        <w:tabs>
+          <w:tab w:val="num" w:pos="1440"/>
+        </w:tabs>
+        <w:ind w:left="1440" w:hanging="360"/>
+      </w:pPr>
+    </w:lvl>
+    <w:lvl w:ilvl="2" w:tentative="1">
+      <w:start w:val="1"/>
+      <w:numFmt w:val="decimal"/>
+      <w:lvlText w:val="%3."/>
+      <w:lvlJc w:val="left"/>
+      <w:pPr>
+        <w:tabs>
+          <w:tab w:val="num" w:pos="2160"/>
+        </w:tabs>
+        <w:ind w:left="2160" w:hanging="360"/>
+      </w:pPr>
+    </w:lvl>
+    <w:lvl w:ilvl="3" w:tentative="1">
+      <w:start w:val="1"/>
+      <w:numFmt w:val="decimal"/>
+      <w:lvlText w:val="%4."/>
+      <w:lvlJc w:val="left"/>
+      <w:pPr>
+        <w:tabs>
+          <w:tab w:val="num" w:pos="2880"/>
+        </w:tabs>
+        <w:ind w:left="2880" w:hanging="360"/>
+      </w:pPr>
+    </w:lvl>
+    <w:lvl w:ilvl="4" w:tentative="1">
+      <w:start w:val="1"/>
+      <w:numFmt w:val="decimal"/>
+      <w:lvlText w:val="%5."/>
+      <w:lvlJc w:val="left"/>
+      <w:pPr>
+        <w:tabs>
+          <w:tab w:val="num" w:pos="3600"/>
+        </w:tabs>
+        <w:ind w:left="3600" w:hanging="360"/>
+      </w:pPr>
+    </w:lvl>
+    <w:lvl w:ilvl="5" w:tentative="1">
+      <w:start w:val="1"/>
+      <w:numFmt w:val="decimal"/>
+      <w:lvlText w:val="%6."/>
+      <w:lvlJc w:val="left"/>
+      <w:pPr>
+        <w:tabs>
+          <w:tab w:val="num" w:pos="4320"/>
+        </w:tabs>
+        <w:ind w:left="4320" w:hanging="360"/>
+      </w:pPr>
+    </w:lvl>
+    <w:lvl w:ilvl="6" w:tentative="1">
+      <w:start w:val="1"/>
+      <w:numFmt w:val="decimal"/>
+      <w:lvlText w:val="%7."/>
+      <w:lvlJc w:val="left"/>
+      <w:pPr>
+        <w:tabs>
+          <w:tab w:val="num" w:pos="5040"/>
+        </w:tabs>
+        <w:ind w:left="5040" w:hanging="360"/>
+      </w:pPr>
+    </w:lvl>
+    <w:lvl w:ilvl="7" w:tentative="1">
+      <w:start w:val="1"/>
+      <w:numFmt w:val="decimal"/>
+      <w:lvlText w:val="%8."/>
+      <w:lvlJc w:val="left"/>
+      <w:pPr>
+        <w:tabs>
+          <w:tab w:val="num" w:pos="5760"/>
+        </w:tabs>
+        <w:ind w:left="5760" w:hanging="360"/>
+      </w:pPr>
+    </w:lvl>
+    <w:lvl w:ilvl="8" w:tentative="1">
+      <w:start w:val="1"/>
+      <w:numFmt w:val="decimal"/>
+      <w:lvlText w:val="%9."/>
+      <w:lvlJc w:val="left"/>
+      <w:pPr>
+        <w:tabs>
+          <w:tab w:val="num" w:pos="6480"/>
+        </w:tabs>
+        <w:ind w:left="6480" w:hanging="360"/>
+      </w:pPr>
+    </w:lvl>
+  </w:abstractNum>
+  <w:abstractNum w:abstractNumId="1" w15:restartNumberingAfterBreak="0">
     <w:nsid w:val="49AC2299"/>
     <w:multiLevelType w:val="multilevel"/>
     <w:tmpl w:val="10C22C92"/>
@@ -2251,6 +2433,9 @@
     </w:lvl>
   </w:abstractNum>
   <w:num w:numId="1">
+    <w:abstractNumId w:val="1"/>
+  </w:num>
+  <w:num w:numId="2">
     <w:abstractNumId w:val="0"/>
   </w:num>
 </w:numbering>

</xml_diff>